<commit_message>
modif fichier site et quest
</commit_message>
<xml_diff>
--- a/Le_site_MFR.docx
+++ b/Le_site_MFR.docx
@@ -864,6 +864,24 @@
       <w:r>
         <w:rPr/>
         <w:t>Uniformiser la page</w:t>
+      </w:r>
+    </w:p>
+    <w:p>
+      <w:pPr>
+        <w:pStyle w:val="Normal"/>
+        <w:rPr/>
+      </w:pPr>
+      <w:r>
+        <w:rPr/>
+      </w:r>
+    </w:p>
+    <w:p>
+      <w:pPr>
+        <w:pStyle w:val="Normal"/>
+        <w:rPr/>
+      </w:pPr>
+      <w:r>
+        <w:rPr/>
       </w:r>
     </w:p>
     <w:p>
@@ -940,7 +958,6 @@
     <w:rPrDefault>
       <w:rPr>
         <w:rFonts w:ascii="Cambria" w:hAnsi="Cambria" w:eastAsia="ＭＳ 明朝" w:cs="" w:asciiTheme="minorHAnsi" w:cstheme="minorBidi" w:eastAsiaTheme="minorEastAsia" w:hAnsiTheme="minorHAnsi"/>
-        <w:sz w:val="24"/>
         <w:szCs w:val="24"/>
         <w:lang w:val="fr-FR" w:eastAsia="fr-FR" w:bidi="ar-SA"/>
       </w:rPr>
@@ -1098,7 +1115,7 @@
     </w:pPr>
     <w:rPr>
       <w:rFonts w:ascii="Cambria" w:hAnsi="Cambria" w:eastAsia="ＭＳ 明朝" w:cs="" w:asciiTheme="minorHAnsi" w:cstheme="minorBidi" w:eastAsiaTheme="minorEastAsia" w:hAnsiTheme="minorHAnsi"/>
-      <w:color w:val="auto"/>
+      <w:color w:val="00000A"/>
       <w:sz w:val="24"/>
       <w:szCs w:val="24"/>
       <w:lang w:val="fr-FR" w:eastAsia="fr-FR" w:bidi="ar-SA"/>

</xml_diff>